<commit_message>
(08/02/2024) reup BTVN day9 & day10
</commit_message>
<xml_diff>
--- a/XpathHomeWork_Day10.docx
+++ b/XpathHomeWork_Day10.docx
@@ -1320,7 +1320,7 @@
           <v:rect id="rectole0000000000" o:spid="_x0000_i1025" style="width:415.5pt;height:316.5pt" o:ole="" o:preferrelative="t" stroked="f">
             <v:imagedata r:id="rId6" o:title=""/>
           </v:rect>
-          <o:OLEObject Type="Embed" ProgID="StaticMetafile" ShapeID="rectole0000000000" DrawAspect="Content" ObjectID="_1768488263" r:id="rId7"/>
+          <o:OLEObject Type="Embed" ProgID="StaticMetafile" ShapeID="rectole0000000000" DrawAspect="Content" ObjectID="_1768922600" r:id="rId7"/>
         </w:object>
       </w:r>
       <w:r>
@@ -2570,7 +2570,7 @@
           <v:rect id="rectole0000000001" o:spid="_x0000_i1026" style="width:465pt;height:181.5pt" o:ole="" o:preferrelative="t" stroked="f">
             <v:imagedata r:id="rId9" o:title=""/>
           </v:rect>
-          <o:OLEObject Type="Embed" ProgID="StaticMetafile" ShapeID="rectole0000000001" DrawAspect="Content" ObjectID="_1768488264" r:id="rId10"/>
+          <o:OLEObject Type="Embed" ProgID="StaticMetafile" ShapeID="rectole0000000001" DrawAspect="Content" ObjectID="_1768922601" r:id="rId10"/>
         </w:object>
       </w:r>
     </w:p>
@@ -2593,9 +2593,9 @@
         <w:tblLook w:val="0000" w:firstRow="0" w:lastRow="0" w:firstColumn="0" w:lastColumn="0" w:noHBand="0" w:noVBand="0"/>
       </w:tblPr>
       <w:tblGrid>
-        <w:gridCol w:w="2982"/>
-        <w:gridCol w:w="3066"/>
-        <w:gridCol w:w="2808"/>
+        <w:gridCol w:w="2895"/>
+        <w:gridCol w:w="3263"/>
+        <w:gridCol w:w="2698"/>
       </w:tblGrid>
       <w:tr>
         <w:trPr>
@@ -2603,7 +2603,7 @@
         </w:trPr>
         <w:tc>
           <w:tcPr>
-            <w:tcW w:w="3040" w:type="dxa"/>
+            <w:tcW w:w="2895" w:type="dxa"/>
             <w:tcBorders>
               <w:top w:val="single" w:sz="4" w:space="0" w:color="000000"/>
               <w:left w:val="single" w:sz="4" w:space="0" w:color="000000"/>
@@ -2632,7 +2632,7 @@
         </w:tc>
         <w:tc>
           <w:tcPr>
-            <w:tcW w:w="2935" w:type="dxa"/>
+            <w:tcW w:w="3263" w:type="dxa"/>
             <w:tcBorders>
               <w:top w:val="single" w:sz="4" w:space="0" w:color="000000"/>
               <w:left w:val="single" w:sz="4" w:space="0" w:color="000000"/>
@@ -2661,7 +2661,7 @@
         </w:tc>
         <w:tc>
           <w:tcPr>
-            <w:tcW w:w="2881" w:type="dxa"/>
+            <w:tcW w:w="2698" w:type="dxa"/>
             <w:tcBorders>
               <w:top w:val="single" w:sz="4" w:space="0" w:color="000000"/>
               <w:left w:val="single" w:sz="4" w:space="0" w:color="000000"/>
@@ -2695,7 +2695,7 @@
         </w:trPr>
         <w:tc>
           <w:tcPr>
-            <w:tcW w:w="3040" w:type="dxa"/>
+            <w:tcW w:w="2895" w:type="dxa"/>
             <w:tcBorders>
               <w:top w:val="single" w:sz="4" w:space="0" w:color="000000"/>
               <w:left w:val="single" w:sz="4" w:space="0" w:color="000000"/>
@@ -2724,36 +2724,48 @@
         </w:tc>
         <w:tc>
           <w:tcPr>
-            <w:tcW w:w="2935" w:type="dxa"/>
-            <w:tcBorders>
-              <w:top w:val="single" w:sz="4" w:space="0" w:color="000000"/>
-              <w:left w:val="single" w:sz="4" w:space="0" w:color="000000"/>
-              <w:bottom w:val="single" w:sz="4" w:space="0" w:color="000000"/>
-              <w:right w:val="single" w:sz="4" w:space="0" w:color="000000"/>
-            </w:tcBorders>
-            <w:shd w:val="clear" w:color="000000" w:fill="FFFFFF"/>
-            <w:tcMar>
-              <w:left w:w="108" w:type="dxa"/>
-              <w:right w:w="108" w:type="dxa"/>
-            </w:tcMar>
-          </w:tcPr>
-          <w:p>
-            <w:pPr>
-              <w:rPr>
-                <w:rFonts w:ascii="Calibri" w:eastAsia="Calibri" w:hAnsi="Calibri" w:cs="Calibri"/>
-              </w:rPr>
-            </w:pPr>
-            <w:r>
-              <w:rPr>
-                <w:rFonts w:ascii="Calibri" w:eastAsia="Calibri" w:hAnsi="Calibri" w:cs="Calibri"/>
-              </w:rPr>
-              <w:t>//div[text() = 'Group Radio Buttons Demo']/..//div[1]/label[1]/input</w:t>
-            </w:r>
-          </w:p>
-        </w:tc>
-        <w:tc>
-          <w:tcPr>
-            <w:tcW w:w="2881" w:type="dxa"/>
+            <w:tcW w:w="3263" w:type="dxa"/>
+            <w:tcBorders>
+              <w:top w:val="single" w:sz="4" w:space="0" w:color="000000"/>
+              <w:left w:val="single" w:sz="4" w:space="0" w:color="000000"/>
+              <w:bottom w:val="single" w:sz="4" w:space="0" w:color="000000"/>
+              <w:right w:val="single" w:sz="4" w:space="0" w:color="000000"/>
+            </w:tcBorders>
+            <w:shd w:val="clear" w:color="000000" w:fill="FFFFFF"/>
+            <w:tcMar>
+              <w:left w:w="108" w:type="dxa"/>
+              <w:right w:w="108" w:type="dxa"/>
+            </w:tcMar>
+          </w:tcPr>
+          <w:p>
+            <w:pPr>
+              <w:rPr>
+                <w:rFonts w:ascii="Calibri" w:eastAsia="Calibri" w:hAnsi="Calibri" w:cs="Calibri"/>
+              </w:rPr>
+            </w:pPr>
+            <w:r>
+              <w:rPr>
+                <w:rFonts w:ascii="Calibri" w:eastAsia="Calibri" w:hAnsi="Calibri" w:cs="Calibri"/>
+              </w:rPr>
+              <w:t>//div[text() = 'Radio Button</w:t>
+            </w:r>
+            <w:r>
+              <w:rPr>
+                <w:rFonts w:ascii="Calibri" w:eastAsia="Calibri" w:hAnsi="Calibri" w:cs="Calibri"/>
+              </w:rPr>
+              <w:t xml:space="preserve"> </w:t>
+            </w:r>
+            <w:r>
+              <w:rPr>
+                <w:rFonts w:ascii="Calibri" w:eastAsia="Calibri" w:hAnsi="Calibri" w:cs="Calibri"/>
+              </w:rPr>
+              <w:t>Demo']/..//input[contains(@value , 'Male')]</w:t>
+            </w:r>
+          </w:p>
+        </w:tc>
+        <w:tc>
+          <w:tcPr>
+            <w:tcW w:w="2698" w:type="dxa"/>
             <w:tcBorders>
               <w:top w:val="single" w:sz="4" w:space="0" w:color="000000"/>
               <w:left w:val="single" w:sz="4" w:space="0" w:color="000000"/>
@@ -2781,7 +2793,7 @@
         </w:trPr>
         <w:tc>
           <w:tcPr>
-            <w:tcW w:w="3040" w:type="dxa"/>
+            <w:tcW w:w="2895" w:type="dxa"/>
             <w:tcBorders>
               <w:top w:val="single" w:sz="4" w:space="0" w:color="000000"/>
               <w:left w:val="single" w:sz="4" w:space="0" w:color="000000"/>
@@ -2810,48 +2822,63 @@
         </w:tc>
         <w:tc>
           <w:tcPr>
-            <w:tcW w:w="2935" w:type="dxa"/>
-            <w:tcBorders>
-              <w:top w:val="single" w:sz="4" w:space="0" w:color="000000"/>
-              <w:left w:val="single" w:sz="4" w:space="0" w:color="000000"/>
-              <w:bottom w:val="single" w:sz="4" w:space="0" w:color="000000"/>
-              <w:right w:val="single" w:sz="4" w:space="0" w:color="000000"/>
-            </w:tcBorders>
-            <w:shd w:val="clear" w:color="000000" w:fill="FFFFFF"/>
-            <w:tcMar>
-              <w:left w:w="108" w:type="dxa"/>
-              <w:right w:w="108" w:type="dxa"/>
-            </w:tcMar>
-          </w:tcPr>
-          <w:p>
-            <w:pPr>
-              <w:rPr>
-                <w:rFonts w:ascii="Calibri" w:eastAsia="Calibri" w:hAnsi="Calibri" w:cs="Calibri"/>
-              </w:rPr>
-            </w:pPr>
-            <w:r>
-              <w:rPr>
-                <w:rFonts w:ascii="Calibri" w:eastAsia="Calibri" w:hAnsi="Calibri" w:cs="Calibri"/>
-              </w:rPr>
-              <w:t>//div[text() = 'Group Radio Buttons Demo']/..//div[1]/label[</w:t>
-            </w:r>
-            <w:r>
-              <w:rPr>
-                <w:rFonts w:ascii="Calibri" w:eastAsia="Calibri" w:hAnsi="Calibri" w:cs="Calibri"/>
-              </w:rPr>
-              <w:t>2</w:t>
-            </w:r>
-            <w:r>
-              <w:rPr>
-                <w:rFonts w:ascii="Calibri" w:eastAsia="Calibri" w:hAnsi="Calibri" w:cs="Calibri"/>
-              </w:rPr>
-              <w:t>]/input</w:t>
-            </w:r>
-          </w:p>
-        </w:tc>
-        <w:tc>
-          <w:tcPr>
-            <w:tcW w:w="2881" w:type="dxa"/>
+            <w:tcW w:w="3263" w:type="dxa"/>
+            <w:tcBorders>
+              <w:top w:val="single" w:sz="4" w:space="0" w:color="000000"/>
+              <w:left w:val="single" w:sz="4" w:space="0" w:color="000000"/>
+              <w:bottom w:val="single" w:sz="4" w:space="0" w:color="000000"/>
+              <w:right w:val="single" w:sz="4" w:space="0" w:color="000000"/>
+            </w:tcBorders>
+            <w:shd w:val="clear" w:color="000000" w:fill="FFFFFF"/>
+            <w:tcMar>
+              <w:left w:w="108" w:type="dxa"/>
+              <w:right w:w="108" w:type="dxa"/>
+            </w:tcMar>
+          </w:tcPr>
+          <w:p>
+            <w:pPr>
+              <w:rPr>
+                <w:rFonts w:ascii="Calibri" w:eastAsia="Calibri" w:hAnsi="Calibri" w:cs="Calibri"/>
+              </w:rPr>
+            </w:pPr>
+            <w:r>
+              <w:rPr>
+                <w:rFonts w:ascii="Calibri" w:eastAsia="Calibri" w:hAnsi="Calibri" w:cs="Calibri"/>
+              </w:rPr>
+              <w:t xml:space="preserve">//div[text() = 'Radio Button Demo']/..//input[contains(@value </w:t>
+            </w:r>
+            <w:r>
+              <w:rPr>
+                <w:rFonts w:ascii="Calibri" w:eastAsia="Calibri" w:hAnsi="Calibri" w:cs="Calibri"/>
+              </w:rPr>
+              <w:t>,’</w:t>
+            </w:r>
+            <w:r>
+              <w:t xml:space="preserve"> </w:t>
+            </w:r>
+            <w:r>
+              <w:rPr>
+                <w:rFonts w:ascii="Calibri" w:eastAsia="Calibri" w:hAnsi="Calibri" w:cs="Calibri"/>
+              </w:rPr>
+              <w:t>Female</w:t>
+            </w:r>
+            <w:r>
+              <w:rPr>
+                <w:rFonts w:ascii="Calibri" w:eastAsia="Calibri" w:hAnsi="Calibri" w:cs="Calibri"/>
+              </w:rPr>
+              <w:t>’</w:t>
+            </w:r>
+            <w:r>
+              <w:rPr>
+                <w:rFonts w:ascii="Calibri" w:eastAsia="Calibri" w:hAnsi="Calibri" w:cs="Calibri"/>
+              </w:rPr>
+              <w:t>)]</w:t>
+            </w:r>
+          </w:p>
+        </w:tc>
+        <w:tc>
+          <w:tcPr>
+            <w:tcW w:w="2698" w:type="dxa"/>
             <w:tcBorders>
               <w:top w:val="single" w:sz="4" w:space="0" w:color="000000"/>
               <w:left w:val="single" w:sz="4" w:space="0" w:color="000000"/>
@@ -2879,7 +2906,7 @@
         </w:trPr>
         <w:tc>
           <w:tcPr>
-            <w:tcW w:w="3040" w:type="dxa"/>
+            <w:tcW w:w="2895" w:type="dxa"/>
             <w:tcBorders>
               <w:top w:val="single" w:sz="4" w:space="0" w:color="000000"/>
               <w:left w:val="single" w:sz="4" w:space="0" w:color="000000"/>
@@ -2913,60 +2940,36 @@
         </w:tc>
         <w:tc>
           <w:tcPr>
-            <w:tcW w:w="2935" w:type="dxa"/>
-            <w:tcBorders>
-              <w:top w:val="single" w:sz="4" w:space="0" w:color="000000"/>
-              <w:left w:val="single" w:sz="4" w:space="0" w:color="000000"/>
-              <w:bottom w:val="single" w:sz="4" w:space="0" w:color="000000"/>
-              <w:right w:val="single" w:sz="4" w:space="0" w:color="000000"/>
-            </w:tcBorders>
-            <w:shd w:val="clear" w:color="000000" w:fill="FFFFFF"/>
-            <w:tcMar>
-              <w:left w:w="108" w:type="dxa"/>
-              <w:right w:w="108" w:type="dxa"/>
-            </w:tcMar>
-          </w:tcPr>
-          <w:p>
-            <w:pPr>
-              <w:rPr>
-                <w:rFonts w:ascii="Calibri" w:eastAsia="Calibri" w:hAnsi="Calibri" w:cs="Calibri"/>
-              </w:rPr>
-            </w:pPr>
-            <w:r>
-              <w:rPr>
-                <w:rFonts w:ascii="Calibri" w:eastAsia="Calibri" w:hAnsi="Calibri" w:cs="Calibri"/>
-              </w:rPr>
-              <w:t>//div[text() = 'Group Radio Buttons Demo']/..//div[</w:t>
-            </w:r>
-            <w:r>
-              <w:rPr>
-                <w:rFonts w:ascii="Calibri" w:eastAsia="Calibri" w:hAnsi="Calibri" w:cs="Calibri"/>
-              </w:rPr>
-              <w:t>2</w:t>
-            </w:r>
-            <w:r>
-              <w:rPr>
-                <w:rFonts w:ascii="Calibri" w:eastAsia="Calibri" w:hAnsi="Calibri" w:cs="Calibri"/>
-              </w:rPr>
-              <w:t>]/label[</w:t>
-            </w:r>
-            <w:r>
-              <w:rPr>
-                <w:rFonts w:ascii="Calibri" w:eastAsia="Calibri" w:hAnsi="Calibri" w:cs="Calibri"/>
-              </w:rPr>
-              <w:t>1</w:t>
-            </w:r>
-            <w:r>
-              <w:rPr>
-                <w:rFonts w:ascii="Calibri" w:eastAsia="Calibri" w:hAnsi="Calibri" w:cs="Calibri"/>
-              </w:rPr>
-              <w:t>]/input</w:t>
-            </w:r>
-          </w:p>
-        </w:tc>
-        <w:tc>
-          <w:tcPr>
-            <w:tcW w:w="2881" w:type="dxa"/>
+            <w:tcW w:w="3263" w:type="dxa"/>
+            <w:tcBorders>
+              <w:top w:val="single" w:sz="4" w:space="0" w:color="000000"/>
+              <w:left w:val="single" w:sz="4" w:space="0" w:color="000000"/>
+              <w:bottom w:val="single" w:sz="4" w:space="0" w:color="000000"/>
+              <w:right w:val="single" w:sz="4" w:space="0" w:color="000000"/>
+            </w:tcBorders>
+            <w:shd w:val="clear" w:color="000000" w:fill="FFFFFF"/>
+            <w:tcMar>
+              <w:left w:w="108" w:type="dxa"/>
+              <w:right w:w="108" w:type="dxa"/>
+            </w:tcMar>
+          </w:tcPr>
+          <w:p>
+            <w:pPr>
+              <w:rPr>
+                <w:rFonts w:ascii="Calibri" w:eastAsia="Calibri" w:hAnsi="Calibri" w:cs="Calibri"/>
+              </w:rPr>
+            </w:pPr>
+            <w:r>
+              <w:rPr>
+                <w:rFonts w:ascii="Calibri" w:eastAsia="Calibri" w:hAnsi="Calibri" w:cs="Calibri"/>
+              </w:rPr>
+              <w:t>//div[text() = 'Group Radio Buttons Demo']/..//input[starts-with(@value, '0')]</w:t>
+            </w:r>
+          </w:p>
+        </w:tc>
+        <w:tc>
+          <w:tcPr>
+            <w:tcW w:w="2698" w:type="dxa"/>
             <w:tcBorders>
               <w:top w:val="single" w:sz="4" w:space="0" w:color="000000"/>
               <w:left w:val="single" w:sz="4" w:space="0" w:color="000000"/>
@@ -2994,7 +2997,7 @@
         </w:trPr>
         <w:tc>
           <w:tcPr>
-            <w:tcW w:w="3040" w:type="dxa"/>
+            <w:tcW w:w="2895" w:type="dxa"/>
             <w:tcBorders>
               <w:top w:val="single" w:sz="4" w:space="0" w:color="000000"/>
               <w:left w:val="single" w:sz="4" w:space="0" w:color="000000"/>
@@ -3023,60 +3026,48 @@
         </w:tc>
         <w:tc>
           <w:tcPr>
-            <w:tcW w:w="2935" w:type="dxa"/>
-            <w:tcBorders>
-              <w:top w:val="single" w:sz="4" w:space="0" w:color="000000"/>
-              <w:left w:val="single" w:sz="4" w:space="0" w:color="000000"/>
-              <w:bottom w:val="single" w:sz="4" w:space="0" w:color="000000"/>
-              <w:right w:val="single" w:sz="4" w:space="0" w:color="000000"/>
-            </w:tcBorders>
-            <w:shd w:val="clear" w:color="000000" w:fill="FFFFFF"/>
-            <w:tcMar>
-              <w:left w:w="108" w:type="dxa"/>
-              <w:right w:w="108" w:type="dxa"/>
-            </w:tcMar>
-          </w:tcPr>
-          <w:p>
-            <w:pPr>
-              <w:rPr>
-                <w:rFonts w:ascii="Calibri" w:eastAsia="Calibri" w:hAnsi="Calibri" w:cs="Calibri"/>
-              </w:rPr>
-            </w:pPr>
-            <w:r>
-              <w:rPr>
-                <w:rFonts w:ascii="Calibri" w:eastAsia="Calibri" w:hAnsi="Calibri" w:cs="Calibri"/>
-              </w:rPr>
-              <w:t>//div[text() = 'Group Radio Buttons Demo']/..//div[</w:t>
-            </w:r>
-            <w:r>
-              <w:rPr>
-                <w:rFonts w:ascii="Calibri" w:eastAsia="Calibri" w:hAnsi="Calibri" w:cs="Calibri"/>
-              </w:rPr>
-              <w:t>2</w:t>
-            </w:r>
-            <w:r>
-              <w:rPr>
-                <w:rFonts w:ascii="Calibri" w:eastAsia="Calibri" w:hAnsi="Calibri" w:cs="Calibri"/>
-              </w:rPr>
-              <w:t>]/label[</w:t>
-            </w:r>
-            <w:r>
-              <w:rPr>
-                <w:rFonts w:ascii="Calibri" w:eastAsia="Calibri" w:hAnsi="Calibri" w:cs="Calibri"/>
-              </w:rPr>
-              <w:t>2</w:t>
-            </w:r>
-            <w:r>
-              <w:rPr>
-                <w:rFonts w:ascii="Calibri" w:eastAsia="Calibri" w:hAnsi="Calibri" w:cs="Calibri"/>
-              </w:rPr>
-              <w:t>]/input</w:t>
-            </w:r>
-          </w:p>
-        </w:tc>
-        <w:tc>
-          <w:tcPr>
-            <w:tcW w:w="2881" w:type="dxa"/>
+            <w:tcW w:w="3263" w:type="dxa"/>
+            <w:tcBorders>
+              <w:top w:val="single" w:sz="4" w:space="0" w:color="000000"/>
+              <w:left w:val="single" w:sz="4" w:space="0" w:color="000000"/>
+              <w:bottom w:val="single" w:sz="4" w:space="0" w:color="000000"/>
+              <w:right w:val="single" w:sz="4" w:space="0" w:color="000000"/>
+            </w:tcBorders>
+            <w:shd w:val="clear" w:color="000000" w:fill="FFFFFF"/>
+            <w:tcMar>
+              <w:left w:w="108" w:type="dxa"/>
+              <w:right w:w="108" w:type="dxa"/>
+            </w:tcMar>
+          </w:tcPr>
+          <w:p>
+            <w:pPr>
+              <w:rPr>
+                <w:rFonts w:ascii="Calibri" w:eastAsia="Calibri" w:hAnsi="Calibri" w:cs="Calibri"/>
+              </w:rPr>
+            </w:pPr>
+            <w:r>
+              <w:rPr>
+                <w:rFonts w:ascii="Calibri" w:eastAsia="Calibri" w:hAnsi="Calibri" w:cs="Calibri"/>
+              </w:rPr>
+              <w:t>//div[text() = 'Group Radio Buttons Demo']/..//input[starts-with(@value, '</w:t>
+            </w:r>
+            <w:r>
+              <w:rPr>
+                <w:rFonts w:ascii="Calibri" w:eastAsia="Calibri" w:hAnsi="Calibri" w:cs="Calibri"/>
+              </w:rPr>
+              <w:t>5</w:t>
+            </w:r>
+            <w:r>
+              <w:rPr>
+                <w:rFonts w:ascii="Calibri" w:eastAsia="Calibri" w:hAnsi="Calibri" w:cs="Calibri"/>
+              </w:rPr>
+              <w:t>')]</w:t>
+            </w:r>
+          </w:p>
+        </w:tc>
+        <w:tc>
+          <w:tcPr>
+            <w:tcW w:w="2698" w:type="dxa"/>
             <w:tcBorders>
               <w:top w:val="single" w:sz="4" w:space="0" w:color="000000"/>
               <w:left w:val="single" w:sz="4" w:space="0" w:color="000000"/>
@@ -3104,7 +3095,7 @@
         </w:trPr>
         <w:tc>
           <w:tcPr>
-            <w:tcW w:w="3040" w:type="dxa"/>
+            <w:tcW w:w="2895" w:type="dxa"/>
             <w:tcBorders>
               <w:top w:val="single" w:sz="4" w:space="0" w:color="000000"/>
               <w:left w:val="single" w:sz="4" w:space="0" w:color="000000"/>
@@ -3134,60 +3125,54 @@
         </w:tc>
         <w:tc>
           <w:tcPr>
-            <w:tcW w:w="2935" w:type="dxa"/>
-            <w:tcBorders>
-              <w:top w:val="single" w:sz="4" w:space="0" w:color="000000"/>
-              <w:left w:val="single" w:sz="4" w:space="0" w:color="000000"/>
-              <w:bottom w:val="single" w:sz="4" w:space="0" w:color="000000"/>
-              <w:right w:val="single" w:sz="4" w:space="0" w:color="000000"/>
-            </w:tcBorders>
-            <w:shd w:val="clear" w:color="000000" w:fill="FFFFFF"/>
-            <w:tcMar>
-              <w:left w:w="108" w:type="dxa"/>
-              <w:right w:w="108" w:type="dxa"/>
-            </w:tcMar>
-          </w:tcPr>
-          <w:p>
-            <w:pPr>
-              <w:rPr>
-                <w:rFonts w:ascii="Calibri" w:eastAsia="Calibri" w:hAnsi="Calibri" w:cs="Calibri"/>
-              </w:rPr>
-            </w:pPr>
-            <w:r>
-              <w:rPr>
-                <w:rFonts w:ascii="Calibri" w:eastAsia="Calibri" w:hAnsi="Calibri" w:cs="Calibri"/>
-              </w:rPr>
-              <w:t>//div[text() = 'Group Radio Buttons Demo']/..//div[</w:t>
-            </w:r>
-            <w:r>
-              <w:rPr>
-                <w:rFonts w:ascii="Calibri" w:eastAsia="Calibri" w:hAnsi="Calibri" w:cs="Calibri"/>
-              </w:rPr>
-              <w:t>2</w:t>
-            </w:r>
-            <w:r>
-              <w:rPr>
-                <w:rFonts w:ascii="Calibri" w:eastAsia="Calibri" w:hAnsi="Calibri" w:cs="Calibri"/>
-              </w:rPr>
-              <w:t>]/label[</w:t>
-            </w:r>
-            <w:r>
-              <w:rPr>
-                <w:rFonts w:ascii="Calibri" w:eastAsia="Calibri" w:hAnsi="Calibri" w:cs="Calibri"/>
-              </w:rPr>
-              <w:t>3</w:t>
-            </w:r>
-            <w:r>
-              <w:rPr>
-                <w:rFonts w:ascii="Calibri" w:eastAsia="Calibri" w:hAnsi="Calibri" w:cs="Calibri"/>
-              </w:rPr>
-              <w:t>]/input</w:t>
-            </w:r>
-          </w:p>
-        </w:tc>
-        <w:tc>
-          <w:tcPr>
-            <w:tcW w:w="2881" w:type="dxa"/>
+            <w:tcW w:w="3263" w:type="dxa"/>
+            <w:tcBorders>
+              <w:top w:val="single" w:sz="4" w:space="0" w:color="000000"/>
+              <w:left w:val="single" w:sz="4" w:space="0" w:color="000000"/>
+              <w:bottom w:val="single" w:sz="4" w:space="0" w:color="000000"/>
+              <w:right w:val="single" w:sz="4" w:space="0" w:color="000000"/>
+            </w:tcBorders>
+            <w:shd w:val="clear" w:color="000000" w:fill="FFFFFF"/>
+            <w:tcMar>
+              <w:left w:w="108" w:type="dxa"/>
+              <w:right w:w="108" w:type="dxa"/>
+            </w:tcMar>
+          </w:tcPr>
+          <w:p>
+            <w:pPr>
+              <w:rPr>
+                <w:rFonts w:ascii="Calibri" w:eastAsia="Calibri" w:hAnsi="Calibri" w:cs="Calibri"/>
+              </w:rPr>
+            </w:pPr>
+            <w:r>
+              <w:rPr>
+                <w:rFonts w:ascii="Calibri" w:eastAsia="Calibri" w:hAnsi="Calibri" w:cs="Calibri"/>
+              </w:rPr>
+              <w:t>//div[text() = 'Group Radio Buttons Demo']/..//input[starts-with(@value, '</w:t>
+            </w:r>
+            <w:r>
+              <w:rPr>
+                <w:rFonts w:ascii="Calibri" w:eastAsia="Calibri" w:hAnsi="Calibri" w:cs="Calibri"/>
+              </w:rPr>
+              <w:t>1</w:t>
+            </w:r>
+            <w:r>
+              <w:rPr>
+                <w:rFonts w:ascii="Calibri" w:eastAsia="Calibri" w:hAnsi="Calibri" w:cs="Calibri"/>
+              </w:rPr>
+              <w:t>5</w:t>
+            </w:r>
+            <w:r>
+              <w:rPr>
+                <w:rFonts w:ascii="Calibri" w:eastAsia="Calibri" w:hAnsi="Calibri" w:cs="Calibri"/>
+              </w:rPr>
+              <w:t>')]</w:t>
+            </w:r>
+          </w:p>
+        </w:tc>
+        <w:tc>
+          <w:tcPr>
+            <w:tcW w:w="2698" w:type="dxa"/>
             <w:tcBorders>
               <w:top w:val="single" w:sz="4" w:space="0" w:color="000000"/>
               <w:left w:val="single" w:sz="4" w:space="0" w:color="000000"/>
@@ -3215,7 +3200,7 @@
         </w:trPr>
         <w:tc>
           <w:tcPr>
-            <w:tcW w:w="3040" w:type="dxa"/>
+            <w:tcW w:w="2895" w:type="dxa"/>
             <w:tcBorders>
               <w:top w:val="single" w:sz="4" w:space="0" w:color="000000"/>
               <w:left w:val="single" w:sz="4" w:space="0" w:color="000000"/>
@@ -3232,30 +3217,30 @@
         </w:tc>
         <w:tc>
           <w:tcPr>
-            <w:tcW w:w="2935" w:type="dxa"/>
-            <w:tcBorders>
-              <w:top w:val="single" w:sz="4" w:space="0" w:color="000000"/>
-              <w:left w:val="single" w:sz="4" w:space="0" w:color="000000"/>
-              <w:bottom w:val="single" w:sz="4" w:space="0" w:color="000000"/>
-              <w:right w:val="single" w:sz="4" w:space="0" w:color="000000"/>
-            </w:tcBorders>
-            <w:shd w:val="clear" w:color="000000" w:fill="FFFFFF"/>
-            <w:tcMar>
-              <w:left w:w="108" w:type="dxa"/>
-              <w:right w:w="108" w:type="dxa"/>
-            </w:tcMar>
-          </w:tcPr>
-          <w:p>
-            <w:pPr>
-              <w:rPr>
-                <w:rFonts w:ascii="Calibri" w:eastAsia="Calibri" w:hAnsi="Calibri" w:cs="Calibri"/>
-              </w:rPr>
-            </w:pPr>
-          </w:p>
-        </w:tc>
-        <w:tc>
-          <w:tcPr>
-            <w:tcW w:w="2881" w:type="dxa"/>
+            <w:tcW w:w="3263" w:type="dxa"/>
+            <w:tcBorders>
+              <w:top w:val="single" w:sz="4" w:space="0" w:color="000000"/>
+              <w:left w:val="single" w:sz="4" w:space="0" w:color="000000"/>
+              <w:bottom w:val="single" w:sz="4" w:space="0" w:color="000000"/>
+              <w:right w:val="single" w:sz="4" w:space="0" w:color="000000"/>
+            </w:tcBorders>
+            <w:shd w:val="clear" w:color="000000" w:fill="FFFFFF"/>
+            <w:tcMar>
+              <w:left w:w="108" w:type="dxa"/>
+              <w:right w:w="108" w:type="dxa"/>
+            </w:tcMar>
+          </w:tcPr>
+          <w:p>
+            <w:pPr>
+              <w:rPr>
+                <w:rFonts w:ascii="Calibri" w:eastAsia="Calibri" w:hAnsi="Calibri" w:cs="Calibri"/>
+              </w:rPr>
+            </w:pPr>
+          </w:p>
+        </w:tc>
+        <w:tc>
+          <w:tcPr>
+            <w:tcW w:w="2698" w:type="dxa"/>
             <w:tcBorders>
               <w:top w:val="single" w:sz="4" w:space="0" w:color="000000"/>
               <w:left w:val="single" w:sz="4" w:space="0" w:color="000000"/>

</xml_diff>